<commit_message>
Update Laporan Tugas Besar Struktur Data.docx
</commit_message>
<xml_diff>
--- a/Laporan Tugas Besar Struktur Data.docx
+++ b/Laporan Tugas Besar Struktur Data.docx
@@ -21997,8 +21997,6 @@
       <w:pPr>
         <w:jc w:val="both"/>
       </w:pPr>
-      <w:bookmarkStart w:id="0" w:name="_GoBack"/>
-      <w:bookmarkEnd w:id="0"/>
     </w:p>
     <w:p>
       <w:pPr>
@@ -22829,7 +22827,7 @@
           <w:szCs w:val="30"/>
           <w:shd w:val="clear" w:color="auto" w:fill="FAFAFA"/>
         </w:rPr>
-        <w:t>fungsinya</w:t>
+        <w:t>fungsionalitas</w:t>
       </w:r>
       <w:proofErr w:type="spellEnd"/>
       <w:r>
@@ -22840,9 +22838,8 @@
           <w:szCs w:val="30"/>
           <w:shd w:val="clear" w:color="auto" w:fill="FAFAFA"/>
         </w:rPr>
-        <w:t xml:space="preserve"> agar </w:t>
-      </w:r>
-      <w:proofErr w:type="spellStart"/>
+        <w:t xml:space="preserve"> program </w:t>
+      </w:r>
       <w:r>
         <w:rPr>
           <w:rFonts w:ascii="Helvetica" w:hAnsi="Helvetica"/>
@@ -22851,9 +22848,9 @@
           <w:szCs w:val="30"/>
           <w:shd w:val="clear" w:color="auto" w:fill="FAFAFA"/>
         </w:rPr>
-        <w:t>bisa</w:t>
-      </w:r>
-      <w:proofErr w:type="spellEnd"/>
+        <w:t xml:space="preserve">agar </w:t>
+      </w:r>
+      <w:proofErr w:type="spellStart"/>
       <w:r>
         <w:rPr>
           <w:rFonts w:ascii="Helvetica" w:hAnsi="Helvetica"/>
@@ -22862,9 +22859,9 @@
           <w:szCs w:val="30"/>
           <w:shd w:val="clear" w:color="auto" w:fill="FAFAFA"/>
         </w:rPr>
-        <w:t xml:space="preserve"> </w:t>
-      </w:r>
-      <w:proofErr w:type="spellStart"/>
+        <w:t>bisa</w:t>
+      </w:r>
+      <w:proofErr w:type="spellEnd"/>
       <w:r>
         <w:rPr>
           <w:rFonts w:ascii="Helvetica" w:hAnsi="Helvetica"/>
@@ -22873,9 +22870,9 @@
           <w:szCs w:val="30"/>
           <w:shd w:val="clear" w:color="auto" w:fill="FAFAFA"/>
         </w:rPr>
-        <w:t>digunakan</w:t>
-      </w:r>
-      <w:proofErr w:type="spellEnd"/>
+        <w:t xml:space="preserve"> </w:t>
+      </w:r>
+      <w:proofErr w:type="spellStart"/>
       <w:r>
         <w:rPr>
           <w:rFonts w:ascii="Helvetica" w:hAnsi="Helvetica"/>
@@ -22884,9 +22881,9 @@
           <w:szCs w:val="30"/>
           <w:shd w:val="clear" w:color="auto" w:fill="FAFAFA"/>
         </w:rPr>
-        <w:t xml:space="preserve"> </w:t>
-      </w:r>
-      <w:proofErr w:type="spellStart"/>
+        <w:t>digunakan</w:t>
+      </w:r>
+      <w:proofErr w:type="spellEnd"/>
       <w:r>
         <w:rPr>
           <w:rFonts w:ascii="Helvetica" w:hAnsi="Helvetica"/>
@@ -22895,9 +22892,9 @@
           <w:szCs w:val="30"/>
           <w:shd w:val="clear" w:color="auto" w:fill="FAFAFA"/>
         </w:rPr>
-        <w:t>secara</w:t>
-      </w:r>
-      <w:proofErr w:type="spellEnd"/>
+        <w:t xml:space="preserve"> </w:t>
+      </w:r>
+      <w:proofErr w:type="spellStart"/>
       <w:r>
         <w:rPr>
           <w:rFonts w:ascii="Helvetica" w:hAnsi="Helvetica"/>
@@ -22906,9 +22903,9 @@
           <w:szCs w:val="30"/>
           <w:shd w:val="clear" w:color="auto" w:fill="FAFAFA"/>
         </w:rPr>
-        <w:t xml:space="preserve"> </w:t>
-      </w:r>
-      <w:proofErr w:type="spellStart"/>
+        <w:t>secara</w:t>
+      </w:r>
+      <w:proofErr w:type="spellEnd"/>
       <w:r>
         <w:rPr>
           <w:rFonts w:ascii="Helvetica" w:hAnsi="Helvetica"/>
@@ -22917,9 +22914,9 @@
           <w:szCs w:val="30"/>
           <w:shd w:val="clear" w:color="auto" w:fill="FAFAFA"/>
         </w:rPr>
-        <w:t>baik</w:t>
-      </w:r>
-      <w:proofErr w:type="spellEnd"/>
+        <w:t xml:space="preserve"> </w:t>
+      </w:r>
+      <w:proofErr w:type="spellStart"/>
       <w:r>
         <w:rPr>
           <w:rFonts w:ascii="Helvetica" w:hAnsi="Helvetica"/>
@@ -22928,9 +22925,9 @@
           <w:szCs w:val="30"/>
           <w:shd w:val="clear" w:color="auto" w:fill="FAFAFA"/>
         </w:rPr>
-        <w:t xml:space="preserve"> </w:t>
-      </w:r>
-      <w:proofErr w:type="spellStart"/>
+        <w:t>baik</w:t>
+      </w:r>
+      <w:proofErr w:type="spellEnd"/>
       <w:r>
         <w:rPr>
           <w:rFonts w:ascii="Helvetica" w:hAnsi="Helvetica"/>
@@ -22939,9 +22936,9 @@
           <w:szCs w:val="30"/>
           <w:shd w:val="clear" w:color="auto" w:fill="FAFAFA"/>
         </w:rPr>
-        <w:t>lagi</w:t>
-      </w:r>
-      <w:proofErr w:type="spellEnd"/>
+        <w:t xml:space="preserve"> </w:t>
+      </w:r>
+      <w:proofErr w:type="spellStart"/>
       <w:r>
         <w:rPr>
           <w:rFonts w:ascii="Helvetica" w:hAnsi="Helvetica"/>
@@ -22950,9 +22947,9 @@
           <w:szCs w:val="30"/>
           <w:shd w:val="clear" w:color="auto" w:fill="FAFAFA"/>
         </w:rPr>
-        <w:t xml:space="preserve"> </w:t>
-      </w:r>
-      <w:proofErr w:type="spellStart"/>
+        <w:t>lagi</w:t>
+      </w:r>
+      <w:proofErr w:type="spellEnd"/>
       <w:r>
         <w:rPr>
           <w:rFonts w:ascii="Helvetica" w:hAnsi="Helvetica"/>
@@ -22961,9 +22958,32 @@
           <w:szCs w:val="30"/>
           <w:shd w:val="clear" w:color="auto" w:fill="FAFAFA"/>
         </w:rPr>
+        <w:t xml:space="preserve"> </w:t>
+      </w:r>
+      <w:proofErr w:type="spellStart"/>
+      <w:r>
+        <w:rPr>
+          <w:rFonts w:ascii="Helvetica" w:hAnsi="Helvetica"/>
+          <w:color w:val="0D0D0D" w:themeColor="text1" w:themeTint="F2"/>
+          <w:sz w:val="30"/>
+          <w:szCs w:val="30"/>
+          <w:shd w:val="clear" w:color="auto" w:fill="FAFAFA"/>
+        </w:rPr>
         <w:t>kedepannya</w:t>
       </w:r>
       <w:proofErr w:type="spellEnd"/>
+      <w:r>
+        <w:rPr>
+          <w:rFonts w:ascii="Helvetica" w:hAnsi="Helvetica"/>
+          <w:color w:val="0D0D0D" w:themeColor="text1" w:themeTint="F2"/>
+          <w:sz w:val="30"/>
+          <w:szCs w:val="30"/>
+          <w:shd w:val="clear" w:color="auto" w:fill="FAFAFA"/>
+        </w:rPr>
+        <w:t>.</w:t>
+      </w:r>
+      <w:bookmarkStart w:id="0" w:name="_GoBack"/>
+      <w:bookmarkEnd w:id="0"/>
     </w:p>
     <w:p>
       <w:pPr>
@@ -23074,21 +23094,21 @@
         <v:path o:extrusionok="f" gradientshapeok="t" o:connecttype="rect"/>
         <o:lock v:ext="edit" aspectratio="t"/>
       </v:shapetype>
-      <v:shape id="_x0000_i1029" type="#_x0000_t75" style="width:12.4pt;height:20.15pt;visibility:visible;mso-wrap-style:square" o:bullet="t">
+      <v:shape id="_x0000_i1032" type="#_x0000_t75" style="width:12.75pt;height:20.25pt;visibility:visible;mso-wrap-style:square" o:bullet="t">
         <v:imagedata r:id="rId1" o:title=""/>
       </v:shape>
     </w:pict>
   </w:numPicBullet>
   <w:numPicBullet w:numPicBulletId="1">
     <w:pict>
-      <v:shape id="_x0000_i1030" type="#_x0000_t75" style="width:20.9pt;height:10.85pt;visibility:visible;mso-wrap-style:square" o:bullet="t">
+      <v:shape id="_x0000_i1033" type="#_x0000_t75" style="width:21pt;height:10.5pt;visibility:visible;mso-wrap-style:square" o:bullet="t">
         <v:imagedata r:id="rId2" o:title=""/>
       </v:shape>
     </w:pict>
   </w:numPicBullet>
   <w:numPicBullet w:numPicBulletId="2">
     <w:pict>
-      <v:shape id="_x0000_i1031" type="#_x0000_t75" style="width:10.85pt;height:31.75pt;visibility:visible;mso-wrap-style:square" o:bullet="t">
+      <v:shape id="_x0000_i1034" type="#_x0000_t75" style="width:10.5pt;height:31.5pt;visibility:visible;mso-wrap-style:square" o:bullet="t">
         <v:imagedata r:id="rId3" o:title=""/>
       </v:shape>
     </w:pict>
@@ -25275,7 +25295,7 @@
 </file>
 
 <file path=customXml/itemProps1.xml><?xml version="1.0" encoding="utf-8"?>
-<ds:datastoreItem xmlns:ds="http://schemas.openxmlformats.org/officeDocument/2006/customXml" ds:itemID="{77898625-B89C-42CC-B616-8E1775E05650}">
+<ds:datastoreItem xmlns:ds="http://schemas.openxmlformats.org/officeDocument/2006/customXml" ds:itemID="{ACD5F416-1106-4F03-AFD8-8CBDB2BF3D74}">
   <ds:schemaRefs>
     <ds:schemaRef ds:uri="http://schemas.openxmlformats.org/officeDocument/2006/bibliography"/>
   </ds:schemaRefs>

</xml_diff>